<commit_message>
merge in upstream fprime 1.2
</commit_message>
<xml_diff>
--- a/docs/UsersGuide/FprimeUserGuide.docx
+++ b/docs/UsersGuide/FprimeUserGuide.docx
@@ -1,6 +1,6 @@
 
 <file path=word/document.xml><?xml version="1.0" encoding="utf-8"?>
-<w:document xmlns:wpc="http://schemas.microsoft.com/office/word/2010/wordprocessingCanvas" xmlns:cx="http://schemas.microsoft.com/office/drawing/2014/chartex" xmlns:cx1="http://schemas.microsoft.com/office/drawing/2015/9/8/chartex" xmlns:mc="http://schemas.openxmlformats.org/markup-compatibility/2006" xmlns:o="urn:schemas-microsoft-com:office:office" xmlns:r="http://schemas.openxmlformats.org/officeDocument/2006/relationships" xmlns:m="http://schemas.openxmlformats.org/officeDocument/2006/math" xmlns:v="urn:schemas-microsoft-com:vml" xmlns:wp14="http://schemas.microsoft.com/office/word/2010/wordprocessingDrawing" xmlns:wp="http://schemas.openxmlformats.org/drawingml/2006/wordprocessingDrawing" xmlns:w10="urn:schemas-microsoft-com:office:word" xmlns:w="http://schemas.openxmlformats.org/wordprocessingml/2006/main" xmlns:w14="http://schemas.microsoft.com/office/word/2010/wordml" xmlns:w15="http://schemas.microsoft.com/office/word/2012/wordml" xmlns:w16se="http://schemas.microsoft.com/office/word/2015/wordml/symex" xmlns:wpg="http://schemas.microsoft.com/office/word/2010/wordprocessingGroup" xmlns:wpi="http://schemas.microsoft.com/office/word/2010/wordprocessingInk" xmlns:wne="http://schemas.microsoft.com/office/word/2006/wordml" xmlns:wps="http://schemas.microsoft.com/office/word/2010/wordprocessingShape" mc:Ignorable="w14 w15 w16se wp14">
+<w:document xmlns:wpc="http://schemas.microsoft.com/office/word/2010/wordprocessingCanvas" xmlns:cx="http://schemas.microsoft.com/office/drawing/2014/chartex" xmlns:cx1="http://schemas.microsoft.com/office/drawing/2015/9/8/chartex" xmlns:cx2="http://schemas.microsoft.com/office/drawing/2015/10/21/chartex" xmlns:cx3="http://schemas.microsoft.com/office/drawing/2016/5/9/chartex" xmlns:cx4="http://schemas.microsoft.com/office/drawing/2016/5/10/chartex" xmlns:cx5="http://schemas.microsoft.com/office/drawing/2016/5/11/chartex" xmlns:cx6="http://schemas.microsoft.com/office/drawing/2016/5/12/chartex" xmlns:cx7="http://schemas.microsoft.com/office/drawing/2016/5/13/chartex" xmlns:cx8="http://schemas.microsoft.com/office/drawing/2016/5/14/chartex" xmlns:mc="http://schemas.openxmlformats.org/markup-compatibility/2006" xmlns:aink="http://schemas.microsoft.com/office/drawing/2016/ink" xmlns:am3d="http://schemas.microsoft.com/office/drawing/2017/model3d" xmlns:o="urn:schemas-microsoft-com:office:office" xmlns:r="http://schemas.openxmlformats.org/officeDocument/2006/relationships" xmlns:m="http://schemas.openxmlformats.org/officeDocument/2006/math" xmlns:v="urn:schemas-microsoft-com:vml" xmlns:wp14="http://schemas.microsoft.com/office/word/2010/wordprocessingDrawing" xmlns:wp="http://schemas.openxmlformats.org/drawingml/2006/wordprocessingDrawing" xmlns:w10="urn:schemas-microsoft-com:office:word" xmlns:w="http://schemas.openxmlformats.org/wordprocessingml/2006/main" xmlns:w14="http://schemas.microsoft.com/office/word/2010/wordml" xmlns:w15="http://schemas.microsoft.com/office/word/2012/wordml" xmlns:w16cid="http://schemas.microsoft.com/office/word/2016/wordml/cid" xmlns:w16se="http://schemas.microsoft.com/office/word/2015/wordml/symex" xmlns:wpg="http://schemas.microsoft.com/office/word/2010/wordprocessingGroup" xmlns:wpi="http://schemas.microsoft.com/office/word/2010/wordprocessingInk" xmlns:wne="http://schemas.microsoft.com/office/word/2006/wordml" xmlns:wps="http://schemas.microsoft.com/office/word/2010/wordprocessingShape" mc:Ignorable="w14 w15 w16se w16cid wp14">
   <w:body>
     <w:p/>
     <w:p>
@@ -265,8 +265,6 @@
         </w:rPr>
         <w:t>California Institute of Technology</w:t>
       </w:r>
-      <w:bookmarkStart w:id="0" w:name="_GoBack"/>
-      <w:bookmarkEnd w:id="0"/>
     </w:p>
     <w:p>
       <w:r>
@@ -862,7 +860,7 @@
                 <w:noProof/>
                 <w:webHidden/>
               </w:rPr>
-              <w:t>8</w:t>
+              <w:t>9</w:t>
             </w:r>
             <w:r>
               <w:rPr>
@@ -1198,7 +1196,7 @@
                 <w:noProof/>
                 <w:webHidden/>
               </w:rPr>
-              <w:t>9</w:t>
+              <w:t>10</w:t>
             </w:r>
             <w:r>
               <w:rPr>
@@ -12837,146 +12835,151 @@
       <w:pPr>
         <w:pStyle w:val="Heading1"/>
       </w:pPr>
-      <w:bookmarkStart w:id="1" w:name="_Toc481614023"/>
+      <w:bookmarkStart w:id="0" w:name="_Toc481614023"/>
       <w:r>
         <w:t>Introduction</w:t>
       </w:r>
+      <w:bookmarkEnd w:id="0"/>
+    </w:p>
+    <w:p>
+      <w:r>
+        <w:t xml:space="preserve">The </w:t>
+      </w:r>
+      <w:r>
+        <w:t>F’ (F Prime)</w:t>
+      </w:r>
+      <w:r>
+        <w:t xml:space="preserve"> Software Framework was developed </w:t>
+      </w:r>
+      <w:r>
+        <w:t xml:space="preserve">at JPL with the goal of </w:t>
+      </w:r>
+      <w:r>
+        <w:t>providing</w:t>
+      </w:r>
+      <w:r>
+        <w:t xml:space="preserve"> software for </w:t>
+      </w:r>
+      <w:r>
+        <w:t>flight</w:t>
+      </w:r>
+      <w:r>
+        <w:t xml:space="preserve"> systems that would be memory efficient and reusable. </w:t>
+      </w:r>
+      <w:r>
+        <w:t xml:space="preserve">It </w:t>
+      </w:r>
+      <w:r>
+        <w:t>consists of</w:t>
+      </w:r>
+      <w:r>
+        <w:t xml:space="preserve"> a component framework utilizing code generation to generate the commonly used patterns in the architecture. </w:t>
+      </w:r>
+      <w:r>
+        <w:t>The framework is meant to be delivered as a package; the source, build system</w:t>
+      </w:r>
+      <w:r>
+        <w:t>, code generators</w:t>
+      </w:r>
+      <w:r>
+        <w:t>, GUI</w:t>
+      </w:r>
+      <w:r>
+        <w:t xml:space="preserve"> and an example are ready to be built and run on systems commonly used at JPL. This user’s guide will show how to acquire, build and run an example as well as directions for applying the software to a particular use. </w:t>
+      </w:r>
+      <w:r>
+        <w:t xml:space="preserve">For more details on the architecture itself, read the </w:t>
+      </w:r>
+      <w:r>
+        <w:rPr>
+          <w:u w:val="single"/>
+        </w:rPr>
+        <w:t>F`</w:t>
+      </w:r>
+      <w:r>
+        <w:rPr>
+          <w:u w:val="single"/>
+        </w:rPr>
+        <w:t xml:space="preserve"> Architecture</w:t>
+      </w:r>
+      <w:r>
+        <w:rPr>
+          <w:u w:val="single"/>
+        </w:rPr>
+        <w:t xml:space="preserve"> Description</w:t>
+      </w:r>
+      <w:r>
+        <w:t xml:space="preserve"> </w:t>
+      </w:r>
+      <w:r>
+        <w:t xml:space="preserve">document located in the </w:t>
+      </w:r>
+      <w:r>
+        <w:rPr>
+          <w:i/>
+        </w:rPr>
+        <w:t>docs</w:t>
+      </w:r>
+      <w:r>
+        <w:t xml:space="preserve"> folder of the distribution.</w:t>
+      </w:r>
+      <w:r>
+        <w:t xml:space="preserve"> It will explain the terms used to describe the example.</w:t>
+      </w:r>
+    </w:p>
+    <w:p>
+      <w:pPr>
+        <w:pStyle w:val="Heading1"/>
+      </w:pPr>
+      <w:bookmarkStart w:id="1" w:name="_Toc481614024"/>
+      <w:r>
+        <w:t>Acquiring the Software</w:t>
+      </w:r>
       <w:bookmarkEnd w:id="1"/>
     </w:p>
     <w:p>
       <w:r>
-        <w:t xml:space="preserve">The </w:t>
-      </w:r>
-      <w:r>
-        <w:t>F’ (F Prime)</w:t>
-      </w:r>
-      <w:r>
-        <w:t xml:space="preserve"> Software Framework was developed </w:t>
-      </w:r>
-      <w:r>
-        <w:t xml:space="preserve">at JPL with the goal of </w:t>
-      </w:r>
-      <w:r>
-        <w:t>providing</w:t>
-      </w:r>
-      <w:r>
-        <w:t xml:space="preserve"> software for </w:t>
-      </w:r>
-      <w:r>
-        <w:t>flight</w:t>
-      </w:r>
-      <w:r>
-        <w:t xml:space="preserve"> systems that would be memory efficient and reusable. </w:t>
-      </w:r>
-      <w:r>
-        <w:t xml:space="preserve">It </w:t>
-      </w:r>
-      <w:r>
-        <w:t>consists of</w:t>
-      </w:r>
-      <w:r>
-        <w:t xml:space="preserve"> a component framework utilizing code generation to generate the commonly used patterns in the architecture. </w:t>
-      </w:r>
-      <w:r>
-        <w:t>The framework is meant to be delivered as a package; the source, build system</w:t>
-      </w:r>
-      <w:r>
-        <w:t>, code generators</w:t>
-      </w:r>
-      <w:r>
-        <w:t>, GUI</w:t>
-      </w:r>
-      <w:r>
-        <w:t xml:space="preserve"> and an example are ready to be built and run on systems commonly used at JPL. This user’s guide will show how to acquire, build and run an example as well as directions for applying the software to a particular use. </w:t>
-      </w:r>
-      <w:r>
-        <w:t xml:space="preserve">For more details on the architecture itself, read the </w:t>
-      </w:r>
-      <w:r>
-        <w:rPr>
-          <w:u w:val="single"/>
-        </w:rPr>
+        <w:t xml:space="preserve">Major releases of the software are archived on the </w:t>
+      </w:r>
+      <w:r>
+        <w:t>NASA public</w:t>
+      </w:r>
+      <w:r>
+        <w:t xml:space="preserve"> GitHub. In order to clone the </w:t>
+      </w:r>
+      <w:r>
         <w:t>F`</w:t>
       </w:r>
       <w:r>
-        <w:rPr>
-          <w:u w:val="single"/>
-        </w:rPr>
-        <w:t xml:space="preserve"> Architecture</w:t>
-      </w:r>
-      <w:r>
-        <w:rPr>
-          <w:u w:val="single"/>
-        </w:rPr>
-        <w:t xml:space="preserve"> Description</w:t>
-      </w:r>
-      <w:r>
-        <w:t xml:space="preserve"> </w:t>
-      </w:r>
-      <w:r>
-        <w:t xml:space="preserve">document located in the </w:t>
-      </w:r>
-      <w:r>
-        <w:rPr>
-          <w:i/>
-        </w:rPr>
-        <w:t>docs</w:t>
-      </w:r>
-      <w:r>
-        <w:t xml:space="preserve"> folder of the distribution.</w:t>
-      </w:r>
-      <w:r>
-        <w:t xml:space="preserve"> It will explain the terms used to describe the example.</w:t>
-      </w:r>
-    </w:p>
-    <w:p>
-      <w:pPr>
-        <w:pStyle w:val="Heading1"/>
-      </w:pPr>
-      <w:bookmarkStart w:id="2" w:name="_Toc481614024"/>
-      <w:r>
-        <w:t>Acquiring the Software</w:t>
-      </w:r>
+        <w:t xml:space="preserve"> Git repository, a user account on GitHub is required. To create an account, go the webpage</w:t>
+      </w:r>
+      <w:r>
+        <w:t>:</w:t>
+      </w:r>
+    </w:p>
+    <w:p>
+      <w:pPr>
+        <w:rPr>
+          <w:rFonts w:ascii="Courier New" w:hAnsi="Courier New" w:cs="Courier New"/>
+        </w:rPr>
+      </w:pPr>
+      <w:r>
+        <w:rPr>
+          <w:rFonts w:ascii="Courier New" w:hAnsi="Courier New" w:cs="Courier New"/>
+        </w:rPr>
+        <w:t>https://github.com</w:t>
+      </w:r>
+      <w:bookmarkStart w:id="2" w:name="_GoBack"/>
       <w:bookmarkEnd w:id="2"/>
     </w:p>
     <w:p>
       <w:r>
-        <w:t xml:space="preserve">Major releases of the software are archived on the </w:t>
-      </w:r>
-      <w:r>
-        <w:t>NASA public</w:t>
-      </w:r>
-      <w:r>
-        <w:t xml:space="preserve"> GitHub. In order to clone the </w:t>
+        <w:t xml:space="preserve">Once the account has been created, the </w:t>
       </w:r>
       <w:r>
         <w:t>F`</w:t>
       </w:r>
       <w:r>
-        <w:t xml:space="preserve"> Git repository, a user account on GitHub is required. To create an account, go the webpage</w:t>
-      </w:r>
-      <w:r>
-        <w:t>:</w:t>
-      </w:r>
-    </w:p>
-    <w:p>
-      <w:hyperlink r:id="rId8" w:history="1">
-        <w:r>
-          <w:rPr>
-            <w:rStyle w:val="Hyperlink"/>
-          </w:rPr>
-          <w:t>https://github.jpl.nasa.gov</w:t>
-        </w:r>
-      </w:hyperlink>
-    </w:p>
-    <w:p>
-      <w:r>
-        <w:t xml:space="preserve">Once the account has been created, the </w:t>
-      </w:r>
-      <w:r>
-        <w:t>F`</w:t>
-      </w:r>
-      <w:r>
         <w:t xml:space="preserve"> distribution can be cloned with:</w:t>
       </w:r>
     </w:p>
@@ -12990,7 +12993,13 @@
         <w:rPr>
           <w:rFonts w:ascii="Courier New" w:hAnsi="Courier New" w:cs="Courier New"/>
         </w:rPr>
-        <w:t>git clone https://github.jpl.nasa.gov/ISF-Development/isf.git</w:t>
+        <w:t xml:space="preserve">git clone </w:t>
+      </w:r>
+      <w:r>
+        <w:rPr>
+          <w:rFonts w:ascii="Courier New" w:hAnsi="Courier New" w:cs="Courier New"/>
+        </w:rPr>
+        <w:t>https://github.com/nasa/fprime.git</w:t>
       </w:r>
       <w:r>
         <w:rPr>
@@ -13093,18 +13102,54 @@
         <w:rPr>
           <w:rFonts w:ascii="Courier New" w:hAnsi="Courier New" w:cs="Courier New"/>
         </w:rPr>
-        <w:t>Gse/bin/requirement.txt</w:t>
+        <w:t>mk/python</w:t>
       </w:r>
       <w:r>
         <w:rPr>
           <w:rFonts w:ascii="Courier New" w:hAnsi="Courier New" w:cs="Courier New"/>
         </w:rPr>
+        <w:t>/</w:t>
+      </w:r>
+      <w:r>
+        <w:rPr>
+          <w:rFonts w:ascii="Courier New" w:hAnsi="Courier New" w:cs="Courier New"/>
+        </w:rPr>
+        <w:t>pip_required_build</w:t>
+      </w:r>
+      <w:r>
+        <w:rPr>
+          <w:rFonts w:ascii="Courier New" w:hAnsi="Courier New" w:cs="Courier New"/>
+        </w:rPr>
+        <w:t>.txt</w:t>
+      </w:r>
+      <w:r>
+        <w:rPr>
+          <w:rFonts w:ascii="Courier New" w:hAnsi="Courier New" w:cs="Courier New"/>
+        </w:rPr>
         <w:t xml:space="preserve"> </w:t>
       </w:r>
       <w:r>
         <w:rPr>
           <w:rFonts w:cs="Times New Roman"/>
         </w:rPr>
+        <w:t>and</w:t>
+      </w:r>
+      <w:r>
+        <w:rPr>
+          <w:rFonts w:ascii="Courier New" w:hAnsi="Courier New" w:cs="Courier New"/>
+        </w:rPr>
+        <w:t xml:space="preserve"> mk/python/python/pip_required_gui.txt</w:t>
+      </w:r>
+      <w:r>
+        <w:rPr>
+          <w:rFonts w:ascii="Courier New" w:hAnsi="Courier New" w:cs="Courier New"/>
+        </w:rPr>
+        <w:t xml:space="preserve"> </w:t>
+      </w:r>
+      <w:r>
+        <w:rPr>
+          <w:rFonts w:cs="Times New Roman"/>
+        </w:rPr>
         <w:t>(see pip documentation)</w:t>
       </w:r>
       <w:r>
@@ -13113,6 +13158,24 @@
         </w:rPr>
         <w:t>.</w:t>
       </w:r>
+      <w:r>
+        <w:rPr>
+          <w:rFonts w:cs="Times New Roman"/>
+        </w:rPr>
+        <w:t xml:space="preserve"> For some installations, pip does not sort out the dependencies well, so you may have to install the contents manually. Alternatively, if you are installing for Ubuntu you can run the script </w:t>
+      </w:r>
+      <w:r>
+        <w:rPr>
+          <w:rFonts w:ascii="Courier New" w:hAnsi="Courier New" w:cs="Courier New"/>
+        </w:rPr>
+        <w:t>mk/os-pkg/ubuntu-packages.sh</w:t>
+      </w:r>
+      <w:r>
+        <w:rPr>
+          <w:rFonts w:cs="Times New Roman"/>
+        </w:rPr>
+        <w:t xml:space="preserve">, which will install the bulk of the python packages. After running the script, the requirements files can be used more successfully. </w:t>
+      </w:r>
     </w:p>
     <w:p>
       <w:pPr>
@@ -13120,6 +13183,7 @@
       </w:pPr>
       <w:bookmarkStart w:id="8" w:name="_Toc481614028"/>
       <w:r>
+        <w:lastRenderedPageBreak/>
         <w:t>Eclipse</w:t>
       </w:r>
       <w:r>
@@ -13156,7 +13220,6 @@
       </w:pPr>
       <w:bookmarkStart w:id="9" w:name="_Toc481614029"/>
       <w:r>
-        <w:lastRenderedPageBreak/>
         <w:t>Hosts</w:t>
       </w:r>
       <w:bookmarkEnd w:id="9"/>
@@ -13297,7 +13360,7 @@
       </w:r>
     </w:p>
     <w:p>
-      <w:hyperlink r:id="rId9" w:history="1">
+      <w:hyperlink r:id="rId8" w:history="1">
         <w:r>
           <w:rPr>
             <w:rStyle w:val="Hyperlink"/>
@@ -13472,6 +13535,7 @@
       </w:pPr>
       <w:bookmarkStart w:id="12" w:name="_Toc481614032"/>
       <w:r>
+        <w:lastRenderedPageBreak/>
         <w:t>Mac OS</w:t>
       </w:r>
       <w:bookmarkEnd w:id="12"/>
@@ -13496,7 +13560,13 @@
         <w:t>with Xcode as well as git.</w:t>
       </w:r>
       <w:r>
-        <w:t xml:space="preserve"> Packages similar to the ones above must be installed.</w:t>
+        <w:t xml:space="preserve"> Packages </w:t>
+      </w:r>
+      <w:r>
+        <w:t>equivalent</w:t>
+      </w:r>
+      <w:r>
+        <w:t xml:space="preserve"> to the ones above must be installed.</w:t>
       </w:r>
     </w:p>
     <w:p>
@@ -13505,7 +13575,6 @@
       </w:pPr>
       <w:bookmarkStart w:id="13" w:name="_Toc481614033"/>
       <w:r>
-        <w:lastRenderedPageBreak/>
         <w:t xml:space="preserve">Building </w:t>
       </w:r>
       <w:r>
@@ -13836,6 +13905,7 @@
         </w:numPr>
       </w:pPr>
       <w:r>
+        <w:lastRenderedPageBreak/>
         <w:t>A time source passive component that reads Linux time and returns it to the caller. The time is used as time tags for events and telemetry sent by the components.</w:t>
       </w:r>
     </w:p>
@@ -13877,7 +13947,6 @@
     </w:p>
     <w:p>
       <w:r>
-        <w:lastRenderedPageBreak/>
         <w:t xml:space="preserve">Details for each component can be seen in the component SDD (Software Design Documents) in the </w:t>
       </w:r>
       <w:r>
@@ -14325,7 +14394,7 @@
                     <pic:cNvPicPr/>
                   </pic:nvPicPr>
                   <pic:blipFill>
-                    <a:blip r:embed="rId10">
+                    <a:blip r:embed="rId9">
                       <a:extLst>
                         <a:ext uri="{28A0092B-C50C-407E-A947-70E740481C1C}">
                           <a14:useLocalDpi xmlns:a14="http://schemas.microsoft.com/office/drawing/2010/main" val="0"/>
@@ -18526,27 +18595,14 @@
       <w:r>
         <w:t xml:space="preserve">Table </w:t>
       </w:r>
-      <w:r>
-        <w:fldChar w:fldCharType="begin"/>
-      </w:r>
-      <w:r>
-        <w:instrText xml:space="preserve"> SEQ Table \* ARABIC </w:instrText>
-      </w:r>
-      <w:r>
-        <w:fldChar w:fldCharType="separate"/>
-      </w:r>
-      <w:r>
-        <w:rPr>
-          <w:noProof/>
-        </w:rPr>
-        <w:t>1</w:t>
-      </w:r>
-      <w:r>
-        <w:rPr>
-          <w:noProof/>
-        </w:rPr>
-        <w:fldChar w:fldCharType="end"/>
-      </w:r>
+      <w:fldSimple w:instr=" SEQ Table \* ARABIC ">
+        <w:r>
+          <w:rPr>
+            <w:noProof/>
+          </w:rPr>
+          <w:t>1</w:t>
+        </w:r>
+      </w:fldSimple>
       <w:bookmarkEnd w:id="82"/>
       <w:r>
         <w:t xml:space="preserve"> - mod.mk variable descriptions</w:t>
@@ -19178,27 +19234,14 @@
       <w:r>
         <w:t xml:space="preserve">Table </w:t>
       </w:r>
-      <w:r>
-        <w:fldChar w:fldCharType="begin"/>
-      </w:r>
-      <w:r>
-        <w:instrText xml:space="preserve"> SEQ Table \* ARABIC </w:instrText>
-      </w:r>
-      <w:r>
-        <w:fldChar w:fldCharType="separate"/>
-      </w:r>
-      <w:r>
-        <w:rPr>
-          <w:noProof/>
-        </w:rPr>
-        <w:t>2</w:t>
-      </w:r>
-      <w:r>
-        <w:rPr>
-          <w:noProof/>
-        </w:rPr>
-        <w:fldChar w:fldCharType="end"/>
-      </w:r>
+      <w:fldSimple w:instr=" SEQ Table \* ARABIC ">
+        <w:r>
+          <w:rPr>
+            <w:noProof/>
+          </w:rPr>
+          <w:t>2</w:t>
+        </w:r>
+      </w:fldSimple>
       <w:bookmarkEnd w:id="87"/>
       <w:r>
         <w:t xml:space="preserve"> - Architecture Basic Types</w:t>
@@ -20659,27 +20702,14 @@
       <w:r>
         <w:t xml:space="preserve">Table </w:t>
       </w:r>
-      <w:r>
-        <w:fldChar w:fldCharType="begin"/>
-      </w:r>
-      <w:r>
-        <w:instrText xml:space="preserve"> SEQ Table \* ARABIC </w:instrText>
-      </w:r>
-      <w:r>
-        <w:fldChar w:fldCharType="separate"/>
-      </w:r>
-      <w:r>
-        <w:rPr>
-          <w:noProof/>
-        </w:rPr>
-        <w:t>3</w:t>
-      </w:r>
-      <w:r>
-        <w:rPr>
-          <w:noProof/>
-        </w:rPr>
-        <w:fldChar w:fldCharType="end"/>
-      </w:r>
+      <w:fldSimple w:instr=" SEQ Table \* ARABIC ">
+        <w:r>
+          <w:rPr>
+            <w:noProof/>
+          </w:rPr>
+          <w:t>3</w:t>
+        </w:r>
+      </w:fldSimple>
       <w:r>
         <w:t>- Serializable XML Specification</w:t>
       </w:r>
@@ -22126,27 +22156,14 @@
       <w:r>
         <w:t xml:space="preserve">Table </w:t>
       </w:r>
-      <w:r>
-        <w:fldChar w:fldCharType="begin"/>
-      </w:r>
-      <w:r>
-        <w:instrText xml:space="preserve"> SEQ Table \* ARABIC </w:instrText>
-      </w:r>
-      <w:r>
-        <w:fldChar w:fldCharType="separate"/>
-      </w:r>
-      <w:r>
-        <w:rPr>
-          <w:noProof/>
-        </w:rPr>
-        <w:t>4</w:t>
-      </w:r>
-      <w:r>
-        <w:rPr>
-          <w:noProof/>
-        </w:rPr>
-        <w:fldChar w:fldCharType="end"/>
-      </w:r>
+      <w:fldSimple w:instr=" SEQ Table \* ARABIC ">
+        <w:r>
+          <w:rPr>
+            <w:noProof/>
+          </w:rPr>
+          <w:t>4</w:t>
+        </w:r>
+      </w:fldSimple>
       <w:r>
         <w:t>- Port XML Specification</w:t>
       </w:r>
@@ -26915,27 +26932,14 @@
       <w:r>
         <w:t xml:space="preserve">Table </w:t>
       </w:r>
-      <w:r>
-        <w:fldChar w:fldCharType="begin"/>
-      </w:r>
-      <w:r>
-        <w:instrText xml:space="preserve"> SEQ Table \* ARABIC </w:instrText>
-      </w:r>
-      <w:r>
-        <w:fldChar w:fldCharType="separate"/>
-      </w:r>
-      <w:r>
-        <w:rPr>
-          <w:noProof/>
-        </w:rPr>
-        <w:t>5</w:t>
-      </w:r>
-      <w:r>
-        <w:rPr>
-          <w:noProof/>
-        </w:rPr>
-        <w:fldChar w:fldCharType="end"/>
-      </w:r>
+      <w:fldSimple w:instr=" SEQ Table \* ARABIC ">
+        <w:r>
+          <w:rPr>
+            <w:noProof/>
+          </w:rPr>
+          <w:t>5</w:t>
+        </w:r>
+      </w:fldSimple>
       <w:r>
         <w:t>- Component XML Specification</w:t>
       </w:r>
@@ -30033,27 +30037,14 @@
       <w:r>
         <w:t xml:space="preserve">Table </w:t>
       </w:r>
-      <w:r>
-        <w:fldChar w:fldCharType="begin"/>
-      </w:r>
-      <w:r>
-        <w:instrText xml:space="preserve"> SEQ Table \* ARABIC </w:instrText>
-      </w:r>
-      <w:r>
-        <w:fldChar w:fldCharType="separate"/>
-      </w:r>
-      <w:r>
-        <w:rPr>
-          <w:noProof/>
-        </w:rPr>
-        <w:t>6</w:t>
-      </w:r>
-      <w:r>
-        <w:rPr>
-          <w:noProof/>
-        </w:rPr>
-        <w:fldChar w:fldCharType="end"/>
-      </w:r>
+      <w:fldSimple w:instr=" SEQ Table \* ARABIC ">
+        <w:r>
+          <w:rPr>
+            <w:noProof/>
+          </w:rPr>
+          <w:t>6</w:t>
+        </w:r>
+      </w:fldSimple>
       <w:r>
         <w:t>- Parameter Retrieval StatusValues</w:t>
       </w:r>
@@ -31743,27 +31734,14 @@
       <w:r>
         <w:t xml:space="preserve">Table </w:t>
       </w:r>
-      <w:r>
-        <w:fldChar w:fldCharType="begin"/>
-      </w:r>
-      <w:r>
-        <w:instrText xml:space="preserve"> SEQ Table \* ARABIC </w:instrText>
-      </w:r>
-      <w:r>
-        <w:fldChar w:fldCharType="separate"/>
-      </w:r>
-      <w:r>
-        <w:rPr>
-          <w:noProof/>
-        </w:rPr>
-        <w:t>7</w:t>
-      </w:r>
-      <w:r>
-        <w:rPr>
-          <w:noProof/>
-        </w:rPr>
-        <w:fldChar w:fldCharType="end"/>
-      </w:r>
+      <w:fldSimple w:instr=" SEQ Table \* ARABIC ">
+        <w:r>
+          <w:rPr>
+            <w:noProof/>
+          </w:rPr>
+          <w:t>7</w:t>
+        </w:r>
+      </w:fldSimple>
       <w:r>
         <w:t xml:space="preserve"> - Active Component Start() arguments</w:t>
       </w:r>
@@ -40661,8 +40639,8 @@
       </w:r>
     </w:p>
     <w:sectPr>
-      <w:headerReference w:type="default" r:id="rId11"/>
-      <w:footerReference w:type="default" r:id="rId12"/>
+      <w:headerReference w:type="default" r:id="rId10"/>
+      <w:footerReference w:type="default" r:id="rId11"/>
       <w:pgSz w:w="12240" w:h="15840"/>
       <w:pgMar w:top="1440" w:right="1440" w:bottom="1440" w:left="1440" w:header="720" w:footer="720" w:gutter="0"/>
       <w:cols w:space="720"/>
@@ -40673,7 +40651,7 @@
 </file>
 
 <file path=word/endnotes.xml><?xml version="1.0" encoding="utf-8"?>
-<w:endnotes xmlns:wpc="http://schemas.microsoft.com/office/word/2010/wordprocessingCanvas" xmlns:cx="http://schemas.microsoft.com/office/drawing/2014/chartex" xmlns:cx1="http://schemas.microsoft.com/office/drawing/2015/9/8/chartex" xmlns:mc="http://schemas.openxmlformats.org/markup-compatibility/2006" xmlns:o="urn:schemas-microsoft-com:office:office" xmlns:r="http://schemas.openxmlformats.org/officeDocument/2006/relationships" xmlns:m="http://schemas.openxmlformats.org/officeDocument/2006/math" xmlns:v="urn:schemas-microsoft-com:vml" xmlns:wp14="http://schemas.microsoft.com/office/word/2010/wordprocessingDrawing" xmlns:wp="http://schemas.openxmlformats.org/drawingml/2006/wordprocessingDrawing" xmlns:w10="urn:schemas-microsoft-com:office:word" xmlns:w="http://schemas.openxmlformats.org/wordprocessingml/2006/main" xmlns:w14="http://schemas.microsoft.com/office/word/2010/wordml" xmlns:w15="http://schemas.microsoft.com/office/word/2012/wordml" xmlns:w16se="http://schemas.microsoft.com/office/word/2015/wordml/symex" xmlns:wpg="http://schemas.microsoft.com/office/word/2010/wordprocessingGroup" xmlns:wpi="http://schemas.microsoft.com/office/word/2010/wordprocessingInk" xmlns:wne="http://schemas.microsoft.com/office/word/2006/wordml" xmlns:wps="http://schemas.microsoft.com/office/word/2010/wordprocessingShape" mc:Ignorable="w14 w15 w16se wp14">
+<w:endnotes xmlns:wpc="http://schemas.microsoft.com/office/word/2010/wordprocessingCanvas" xmlns:cx="http://schemas.microsoft.com/office/drawing/2014/chartex" xmlns:cx1="http://schemas.microsoft.com/office/drawing/2015/9/8/chartex" xmlns:cx2="http://schemas.microsoft.com/office/drawing/2015/10/21/chartex" xmlns:cx3="http://schemas.microsoft.com/office/drawing/2016/5/9/chartex" xmlns:cx4="http://schemas.microsoft.com/office/drawing/2016/5/10/chartex" xmlns:cx5="http://schemas.microsoft.com/office/drawing/2016/5/11/chartex" xmlns:cx6="http://schemas.microsoft.com/office/drawing/2016/5/12/chartex" xmlns:cx7="http://schemas.microsoft.com/office/drawing/2016/5/13/chartex" xmlns:cx8="http://schemas.microsoft.com/office/drawing/2016/5/14/chartex" xmlns:mc="http://schemas.openxmlformats.org/markup-compatibility/2006" xmlns:aink="http://schemas.microsoft.com/office/drawing/2016/ink" xmlns:am3d="http://schemas.microsoft.com/office/drawing/2017/model3d" xmlns:o="urn:schemas-microsoft-com:office:office" xmlns:r="http://schemas.openxmlformats.org/officeDocument/2006/relationships" xmlns:m="http://schemas.openxmlformats.org/officeDocument/2006/math" xmlns:v="urn:schemas-microsoft-com:vml" xmlns:wp14="http://schemas.microsoft.com/office/word/2010/wordprocessingDrawing" xmlns:wp="http://schemas.openxmlformats.org/drawingml/2006/wordprocessingDrawing" xmlns:w10="urn:schemas-microsoft-com:office:word" xmlns:w="http://schemas.openxmlformats.org/wordprocessingml/2006/main" xmlns:w14="http://schemas.microsoft.com/office/word/2010/wordml" xmlns:w15="http://schemas.microsoft.com/office/word/2012/wordml" xmlns:w16cid="http://schemas.microsoft.com/office/word/2016/wordml/cid" xmlns:w16se="http://schemas.microsoft.com/office/word/2015/wordml/symex" xmlns:wpg="http://schemas.microsoft.com/office/word/2010/wordprocessingGroup" xmlns:wpi="http://schemas.microsoft.com/office/word/2010/wordprocessingInk" xmlns:wne="http://schemas.microsoft.com/office/word/2006/wordml" xmlns:wps="http://schemas.microsoft.com/office/word/2010/wordprocessingShape" mc:Ignorable="w14 w15 w16se w16cid wp14">
   <w:endnote w:type="separator" w:id="-1">
     <w:p>
       <w:pPr>
@@ -40698,7 +40676,7 @@
 </file>
 
 <file path=word/footer1.xml><?xml version="1.0" encoding="utf-8"?>
-<w:ftr xmlns:wpc="http://schemas.microsoft.com/office/word/2010/wordprocessingCanvas" xmlns:cx="http://schemas.microsoft.com/office/drawing/2014/chartex" xmlns:cx1="http://schemas.microsoft.com/office/drawing/2015/9/8/chartex" xmlns:mc="http://schemas.openxmlformats.org/markup-compatibility/2006" xmlns:o="urn:schemas-microsoft-com:office:office" xmlns:r="http://schemas.openxmlformats.org/officeDocument/2006/relationships" xmlns:m="http://schemas.openxmlformats.org/officeDocument/2006/math" xmlns:v="urn:schemas-microsoft-com:vml" xmlns:wp14="http://schemas.microsoft.com/office/word/2010/wordprocessingDrawing" xmlns:wp="http://schemas.openxmlformats.org/drawingml/2006/wordprocessingDrawing" xmlns:w10="urn:schemas-microsoft-com:office:word" xmlns:w="http://schemas.openxmlformats.org/wordprocessingml/2006/main" xmlns:w14="http://schemas.microsoft.com/office/word/2010/wordml" xmlns:w15="http://schemas.microsoft.com/office/word/2012/wordml" xmlns:w16se="http://schemas.microsoft.com/office/word/2015/wordml/symex" xmlns:wpg="http://schemas.microsoft.com/office/word/2010/wordprocessingGroup" xmlns:wpi="http://schemas.microsoft.com/office/word/2010/wordprocessingInk" xmlns:wne="http://schemas.microsoft.com/office/word/2006/wordml" xmlns:wps="http://schemas.microsoft.com/office/word/2010/wordprocessingShape" mc:Ignorable="w14 w15 w16se wp14">
+<w:ftr xmlns:wpc="http://schemas.microsoft.com/office/word/2010/wordprocessingCanvas" xmlns:cx="http://schemas.microsoft.com/office/drawing/2014/chartex" xmlns:cx1="http://schemas.microsoft.com/office/drawing/2015/9/8/chartex" xmlns:cx2="http://schemas.microsoft.com/office/drawing/2015/10/21/chartex" xmlns:cx3="http://schemas.microsoft.com/office/drawing/2016/5/9/chartex" xmlns:cx4="http://schemas.microsoft.com/office/drawing/2016/5/10/chartex" xmlns:cx5="http://schemas.microsoft.com/office/drawing/2016/5/11/chartex" xmlns:cx6="http://schemas.microsoft.com/office/drawing/2016/5/12/chartex" xmlns:cx7="http://schemas.microsoft.com/office/drawing/2016/5/13/chartex" xmlns:cx8="http://schemas.microsoft.com/office/drawing/2016/5/14/chartex" xmlns:mc="http://schemas.openxmlformats.org/markup-compatibility/2006" xmlns:aink="http://schemas.microsoft.com/office/drawing/2016/ink" xmlns:am3d="http://schemas.microsoft.com/office/drawing/2017/model3d" xmlns:o="urn:schemas-microsoft-com:office:office" xmlns:r="http://schemas.openxmlformats.org/officeDocument/2006/relationships" xmlns:m="http://schemas.openxmlformats.org/officeDocument/2006/math" xmlns:v="urn:schemas-microsoft-com:vml" xmlns:wp14="http://schemas.microsoft.com/office/word/2010/wordprocessingDrawing" xmlns:wp="http://schemas.openxmlformats.org/drawingml/2006/wordprocessingDrawing" xmlns:w10="urn:schemas-microsoft-com:office:word" xmlns:w="http://schemas.openxmlformats.org/wordprocessingml/2006/main" xmlns:w14="http://schemas.microsoft.com/office/word/2010/wordml" xmlns:w15="http://schemas.microsoft.com/office/word/2012/wordml" xmlns:w16cid="http://schemas.microsoft.com/office/word/2016/wordml/cid" xmlns:w16se="http://schemas.microsoft.com/office/word/2015/wordml/symex" xmlns:wpg="http://schemas.microsoft.com/office/word/2010/wordprocessingGroup" xmlns:wpi="http://schemas.microsoft.com/office/word/2010/wordprocessingInk" xmlns:wne="http://schemas.microsoft.com/office/word/2006/wordml" xmlns:wps="http://schemas.microsoft.com/office/word/2010/wordprocessingShape" mc:Ignorable="w14 w15 w16se w16cid wp14">
   <w:p>
     <w:pPr>
       <w:pStyle w:val="Footer"/>
@@ -40749,7 +40727,7 @@
 </file>
 
 <file path=word/footnotes.xml><?xml version="1.0" encoding="utf-8"?>
-<w:footnotes xmlns:wpc="http://schemas.microsoft.com/office/word/2010/wordprocessingCanvas" xmlns:cx="http://schemas.microsoft.com/office/drawing/2014/chartex" xmlns:cx1="http://schemas.microsoft.com/office/drawing/2015/9/8/chartex" xmlns:mc="http://schemas.openxmlformats.org/markup-compatibility/2006" xmlns:o="urn:schemas-microsoft-com:office:office" xmlns:r="http://schemas.openxmlformats.org/officeDocument/2006/relationships" xmlns:m="http://schemas.openxmlformats.org/officeDocument/2006/math" xmlns:v="urn:schemas-microsoft-com:vml" xmlns:wp14="http://schemas.microsoft.com/office/word/2010/wordprocessingDrawing" xmlns:wp="http://schemas.openxmlformats.org/drawingml/2006/wordprocessingDrawing" xmlns:w10="urn:schemas-microsoft-com:office:word" xmlns:w="http://schemas.openxmlformats.org/wordprocessingml/2006/main" xmlns:w14="http://schemas.microsoft.com/office/word/2010/wordml" xmlns:w15="http://schemas.microsoft.com/office/word/2012/wordml" xmlns:w16se="http://schemas.microsoft.com/office/word/2015/wordml/symex" xmlns:wpg="http://schemas.microsoft.com/office/word/2010/wordprocessingGroup" xmlns:wpi="http://schemas.microsoft.com/office/word/2010/wordprocessingInk" xmlns:wne="http://schemas.microsoft.com/office/word/2006/wordml" xmlns:wps="http://schemas.microsoft.com/office/word/2010/wordprocessingShape" mc:Ignorable="w14 w15 w16se wp14">
+<w:footnotes xmlns:wpc="http://schemas.microsoft.com/office/word/2010/wordprocessingCanvas" xmlns:cx="http://schemas.microsoft.com/office/drawing/2014/chartex" xmlns:cx1="http://schemas.microsoft.com/office/drawing/2015/9/8/chartex" xmlns:cx2="http://schemas.microsoft.com/office/drawing/2015/10/21/chartex" xmlns:cx3="http://schemas.microsoft.com/office/drawing/2016/5/9/chartex" xmlns:cx4="http://schemas.microsoft.com/office/drawing/2016/5/10/chartex" xmlns:cx5="http://schemas.microsoft.com/office/drawing/2016/5/11/chartex" xmlns:cx6="http://schemas.microsoft.com/office/drawing/2016/5/12/chartex" xmlns:cx7="http://schemas.microsoft.com/office/drawing/2016/5/13/chartex" xmlns:cx8="http://schemas.microsoft.com/office/drawing/2016/5/14/chartex" xmlns:mc="http://schemas.openxmlformats.org/markup-compatibility/2006" xmlns:aink="http://schemas.microsoft.com/office/drawing/2016/ink" xmlns:am3d="http://schemas.microsoft.com/office/drawing/2017/model3d" xmlns:o="urn:schemas-microsoft-com:office:office" xmlns:r="http://schemas.openxmlformats.org/officeDocument/2006/relationships" xmlns:m="http://schemas.openxmlformats.org/officeDocument/2006/math" xmlns:v="urn:schemas-microsoft-com:vml" xmlns:wp14="http://schemas.microsoft.com/office/word/2010/wordprocessingDrawing" xmlns:wp="http://schemas.openxmlformats.org/drawingml/2006/wordprocessingDrawing" xmlns:w10="urn:schemas-microsoft-com:office:word" xmlns:w="http://schemas.openxmlformats.org/wordprocessingml/2006/main" xmlns:w14="http://schemas.microsoft.com/office/word/2010/wordml" xmlns:w15="http://schemas.microsoft.com/office/word/2012/wordml" xmlns:w16cid="http://schemas.microsoft.com/office/word/2016/wordml/cid" xmlns:w16se="http://schemas.microsoft.com/office/word/2015/wordml/symex" xmlns:wpg="http://schemas.microsoft.com/office/word/2010/wordprocessingGroup" xmlns:wpi="http://schemas.microsoft.com/office/word/2010/wordprocessingInk" xmlns:wne="http://schemas.microsoft.com/office/word/2006/wordml" xmlns:wps="http://schemas.microsoft.com/office/word/2010/wordprocessingShape" mc:Ignorable="w14 w15 w16se w16cid wp14">
   <w:footnote w:type="separator" w:id="-1">
     <w:p>
       <w:pPr>
@@ -40774,7 +40752,7 @@
 </file>
 
 <file path=word/header1.xml><?xml version="1.0" encoding="utf-8"?>
-<w:hdr xmlns:wpc="http://schemas.microsoft.com/office/word/2010/wordprocessingCanvas" xmlns:cx="http://schemas.microsoft.com/office/drawing/2014/chartex" xmlns:cx1="http://schemas.microsoft.com/office/drawing/2015/9/8/chartex" xmlns:mc="http://schemas.openxmlformats.org/markup-compatibility/2006" xmlns:o="urn:schemas-microsoft-com:office:office" xmlns:r="http://schemas.openxmlformats.org/officeDocument/2006/relationships" xmlns:m="http://schemas.openxmlformats.org/officeDocument/2006/math" xmlns:v="urn:schemas-microsoft-com:vml" xmlns:wp14="http://schemas.microsoft.com/office/word/2010/wordprocessingDrawing" xmlns:wp="http://schemas.openxmlformats.org/drawingml/2006/wordprocessingDrawing" xmlns:w10="urn:schemas-microsoft-com:office:word" xmlns:w="http://schemas.openxmlformats.org/wordprocessingml/2006/main" xmlns:w14="http://schemas.microsoft.com/office/word/2010/wordml" xmlns:w15="http://schemas.microsoft.com/office/word/2012/wordml" xmlns:w16se="http://schemas.microsoft.com/office/word/2015/wordml/symex" xmlns:wpg="http://schemas.microsoft.com/office/word/2010/wordprocessingGroup" xmlns:wpi="http://schemas.microsoft.com/office/word/2010/wordprocessingInk" xmlns:wne="http://schemas.microsoft.com/office/word/2006/wordml" xmlns:wps="http://schemas.microsoft.com/office/word/2010/wordprocessingShape" mc:Ignorable="w14 w15 w16se wp14">
+<w:hdr xmlns:wpc="http://schemas.microsoft.com/office/word/2010/wordprocessingCanvas" xmlns:cx="http://schemas.microsoft.com/office/drawing/2014/chartex" xmlns:cx1="http://schemas.microsoft.com/office/drawing/2015/9/8/chartex" xmlns:cx2="http://schemas.microsoft.com/office/drawing/2015/10/21/chartex" xmlns:cx3="http://schemas.microsoft.com/office/drawing/2016/5/9/chartex" xmlns:cx4="http://schemas.microsoft.com/office/drawing/2016/5/10/chartex" xmlns:cx5="http://schemas.microsoft.com/office/drawing/2016/5/11/chartex" xmlns:cx6="http://schemas.microsoft.com/office/drawing/2016/5/12/chartex" xmlns:cx7="http://schemas.microsoft.com/office/drawing/2016/5/13/chartex" xmlns:cx8="http://schemas.microsoft.com/office/drawing/2016/5/14/chartex" xmlns:mc="http://schemas.openxmlformats.org/markup-compatibility/2006" xmlns:aink="http://schemas.microsoft.com/office/drawing/2016/ink" xmlns:am3d="http://schemas.microsoft.com/office/drawing/2017/model3d" xmlns:o="urn:schemas-microsoft-com:office:office" xmlns:r="http://schemas.openxmlformats.org/officeDocument/2006/relationships" xmlns:m="http://schemas.openxmlformats.org/officeDocument/2006/math" xmlns:v="urn:schemas-microsoft-com:vml" xmlns:wp14="http://schemas.microsoft.com/office/word/2010/wordprocessingDrawing" xmlns:wp="http://schemas.openxmlformats.org/drawingml/2006/wordprocessingDrawing" xmlns:w10="urn:schemas-microsoft-com:office:word" xmlns:w="http://schemas.openxmlformats.org/wordprocessingml/2006/main" xmlns:w14="http://schemas.microsoft.com/office/word/2010/wordml" xmlns:w15="http://schemas.microsoft.com/office/word/2012/wordml" xmlns:w16cid="http://schemas.microsoft.com/office/word/2016/wordml/cid" xmlns:w16se="http://schemas.microsoft.com/office/word/2015/wordml/symex" xmlns:wpg="http://schemas.microsoft.com/office/word/2010/wordprocessingGroup" xmlns:wpi="http://schemas.microsoft.com/office/word/2010/wordprocessingInk" xmlns:wne="http://schemas.microsoft.com/office/word/2006/wordml" xmlns:wps="http://schemas.microsoft.com/office/word/2010/wordprocessingShape" mc:Ignorable="w14 w15 w16se w16cid wp14">
   <w:p>
     <w:pPr>
       <w:pStyle w:val="Header"/>
@@ -40787,7 +40765,7 @@
 </file>
 
 <file path=word/numbering.xml><?xml version="1.0" encoding="utf-8"?>
-<w:numbering xmlns:wpc="http://schemas.microsoft.com/office/word/2010/wordprocessingCanvas" xmlns:cx="http://schemas.microsoft.com/office/drawing/2014/chartex" xmlns:cx1="http://schemas.microsoft.com/office/drawing/2015/9/8/chartex" xmlns:mc="http://schemas.openxmlformats.org/markup-compatibility/2006" xmlns:o="urn:schemas-microsoft-com:office:office" xmlns:r="http://schemas.openxmlformats.org/officeDocument/2006/relationships" xmlns:m="http://schemas.openxmlformats.org/officeDocument/2006/math" xmlns:v="urn:schemas-microsoft-com:vml" xmlns:wp14="http://schemas.microsoft.com/office/word/2010/wordprocessingDrawing" xmlns:wp="http://schemas.openxmlformats.org/drawingml/2006/wordprocessingDrawing" xmlns:w10="urn:schemas-microsoft-com:office:word" xmlns:w="http://schemas.openxmlformats.org/wordprocessingml/2006/main" xmlns:w14="http://schemas.microsoft.com/office/word/2010/wordml" xmlns:w15="http://schemas.microsoft.com/office/word/2012/wordml" xmlns:w16se="http://schemas.microsoft.com/office/word/2015/wordml/symex" xmlns:wpg="http://schemas.microsoft.com/office/word/2010/wordprocessingGroup" xmlns:wpi="http://schemas.microsoft.com/office/word/2010/wordprocessingInk" xmlns:wne="http://schemas.microsoft.com/office/word/2006/wordml" xmlns:wps="http://schemas.microsoft.com/office/word/2010/wordprocessingShape" mc:Ignorable="w14 w15 w16se wp14">
+<w:numbering xmlns:wpc="http://schemas.microsoft.com/office/word/2010/wordprocessingCanvas" xmlns:cx="http://schemas.microsoft.com/office/drawing/2014/chartex" xmlns:cx1="http://schemas.microsoft.com/office/drawing/2015/9/8/chartex" xmlns:cx2="http://schemas.microsoft.com/office/drawing/2015/10/21/chartex" xmlns:cx3="http://schemas.microsoft.com/office/drawing/2016/5/9/chartex" xmlns:cx4="http://schemas.microsoft.com/office/drawing/2016/5/10/chartex" xmlns:cx5="http://schemas.microsoft.com/office/drawing/2016/5/11/chartex" xmlns:cx6="http://schemas.microsoft.com/office/drawing/2016/5/12/chartex" xmlns:cx7="http://schemas.microsoft.com/office/drawing/2016/5/13/chartex" xmlns:cx8="http://schemas.microsoft.com/office/drawing/2016/5/14/chartex" xmlns:mc="http://schemas.openxmlformats.org/markup-compatibility/2006" xmlns:aink="http://schemas.microsoft.com/office/drawing/2016/ink" xmlns:am3d="http://schemas.microsoft.com/office/drawing/2017/model3d" xmlns:o="urn:schemas-microsoft-com:office:office" xmlns:r="http://schemas.openxmlformats.org/officeDocument/2006/relationships" xmlns:m="http://schemas.openxmlformats.org/officeDocument/2006/math" xmlns:v="urn:schemas-microsoft-com:vml" xmlns:wp14="http://schemas.microsoft.com/office/word/2010/wordprocessingDrawing" xmlns:wp="http://schemas.openxmlformats.org/drawingml/2006/wordprocessingDrawing" xmlns:w10="urn:schemas-microsoft-com:office:word" xmlns:w="http://schemas.openxmlformats.org/wordprocessingml/2006/main" xmlns:w14="http://schemas.microsoft.com/office/word/2010/wordml" xmlns:w15="http://schemas.microsoft.com/office/word/2012/wordml" xmlns:w16cid="http://schemas.microsoft.com/office/word/2016/wordml/cid" xmlns:w16se="http://schemas.microsoft.com/office/word/2015/wordml/symex" xmlns:wpg="http://schemas.microsoft.com/office/word/2010/wordprocessingGroup" xmlns:wpi="http://schemas.microsoft.com/office/word/2010/wordprocessingInk" xmlns:wne="http://schemas.microsoft.com/office/word/2006/wordml" xmlns:wps="http://schemas.microsoft.com/office/word/2010/wordprocessingShape" mc:Ignorable="w14 w15 w16se w16cid wp14">
   <w:abstractNum w:abstractNumId="0" w15:restartNumberingAfterBreak="0">
     <w:nsid w:val="04BE174B"/>
     <w:multiLevelType w:val="hybridMultilevel"/>
@@ -42415,7 +42393,7 @@
 </file>
 
 <file path=word/styles.xml><?xml version="1.0" encoding="utf-8"?>
-<w:styles xmlns:mc="http://schemas.openxmlformats.org/markup-compatibility/2006" xmlns:r="http://schemas.openxmlformats.org/officeDocument/2006/relationships" xmlns:w="http://schemas.openxmlformats.org/wordprocessingml/2006/main" xmlns:w14="http://schemas.microsoft.com/office/word/2010/wordml" xmlns:w15="http://schemas.microsoft.com/office/word/2012/wordml" xmlns:w16se="http://schemas.microsoft.com/office/word/2015/wordml/symex" mc:Ignorable="w14 w15 w16se">
+<w:styles xmlns:mc="http://schemas.openxmlformats.org/markup-compatibility/2006" xmlns:r="http://schemas.openxmlformats.org/officeDocument/2006/relationships" xmlns:w="http://schemas.openxmlformats.org/wordprocessingml/2006/main" xmlns:w14="http://schemas.microsoft.com/office/word/2010/wordml" xmlns:w15="http://schemas.microsoft.com/office/word/2012/wordml" xmlns:w16cid="http://schemas.microsoft.com/office/word/2016/wordml/cid" xmlns:w16se="http://schemas.microsoft.com/office/word/2015/wordml/symex" mc:Ignorable="w14 w15 w16se w16cid">
   <w:docDefaults>
     <w:rPrDefault>
       <w:rPr>
@@ -42431,7 +42409,7 @@
       </w:pPr>
     </w:pPrDefault>
   </w:docDefaults>
-  <w:latentStyles w:defLockedState="0" w:defUIPriority="99" w:defSemiHidden="0" w:defUnhideWhenUsed="0" w:defQFormat="0" w:count="371">
+  <w:latentStyles w:defLockedState="0" w:defUIPriority="99" w:defSemiHidden="0" w:defUnhideWhenUsed="0" w:defQFormat="0" w:count="375">
     <w:lsdException w:name="Normal" w:uiPriority="0" w:qFormat="1"/>
     <w:lsdException w:name="heading 1" w:uiPriority="9" w:qFormat="1"/>
     <w:lsdException w:name="heading 2" w:semiHidden="1" w:uiPriority="9" w:unhideWhenUsed="1" w:qFormat="1"/>
@@ -42537,7 +42515,6 @@
     <w:lsdException w:name="HTML Sample" w:semiHidden="1" w:unhideWhenUsed="1"/>
     <w:lsdException w:name="HTML Typewriter" w:semiHidden="1" w:unhideWhenUsed="1"/>
     <w:lsdException w:name="HTML Variable" w:semiHidden="1" w:unhideWhenUsed="1"/>
-    <w:lsdException w:name="Normal Table" w:semiHidden="1" w:unhideWhenUsed="1"/>
     <w:lsdException w:name="annotation subject" w:semiHidden="1" w:unhideWhenUsed="1"/>
     <w:lsdException w:name="No List" w:semiHidden="1" w:unhideWhenUsed="1"/>
     <w:lsdException w:name="Outline List 1" w:semiHidden="1" w:unhideWhenUsed="1"/>
@@ -42581,10 +42558,8 @@
     <w:lsdException w:name="Table Elegant" w:semiHidden="1" w:unhideWhenUsed="1"/>
     <w:lsdException w:name="Table Professional" w:semiHidden="1" w:unhideWhenUsed="1"/>
     <w:lsdException w:name="Table Subtle 1" w:semiHidden="1" w:unhideWhenUsed="1"/>
-    <w:lsdException w:name="Table Subtle 2" w:semiHidden="1" w:unhideWhenUsed="1"/>
     <w:lsdException w:name="Table Web 1" w:semiHidden="1" w:unhideWhenUsed="1"/>
     <w:lsdException w:name="Table Web 2" w:semiHidden="1" w:unhideWhenUsed="1"/>
-    <w:lsdException w:name="Table Web 3" w:semiHidden="1" w:unhideWhenUsed="1"/>
     <w:lsdException w:name="Balloon Text" w:semiHidden="1" w:unhideWhenUsed="1"/>
     <w:lsdException w:name="Table Grid" w:uiPriority="59"/>
     <w:lsdException w:name="Table Theme" w:semiHidden="1" w:unhideWhenUsed="1"/>
@@ -42803,6 +42778,10 @@
     <w:lsdException w:name="List Table 5 Dark Accent 6" w:uiPriority="50"/>
     <w:lsdException w:name="List Table 6 Colorful Accent 6" w:uiPriority="51"/>
     <w:lsdException w:name="List Table 7 Colorful Accent 6" w:uiPriority="52"/>
+    <w:lsdException w:name="Mention" w:semiHidden="1" w:unhideWhenUsed="1"/>
+    <w:lsdException w:name="Smart Hyperlink" w:semiHidden="1" w:unhideWhenUsed="1"/>
+    <w:lsdException w:name="Hashtag" w:semiHidden="1" w:unhideWhenUsed="1"/>
+    <w:lsdException w:name="Unresolved Mention" w:semiHidden="1" w:unhideWhenUsed="1"/>
   </w:latentStyles>
   <w:style w:type="paragraph" w:default="1" w:styleId="Normal">
     <w:name w:val="Normal"/>
@@ -44817,7 +44796,7 @@
 </file>
 
 <file path=customXml/itemProps1.xml><?xml version="1.0" encoding="utf-8"?>
-<ds:datastoreItem xmlns:ds="http://schemas.openxmlformats.org/officeDocument/2006/customXml" ds:itemID="{8E3754ED-EFF0-4E1D-BEFD-C0DEC2931B8B}">
+<ds:datastoreItem xmlns:ds="http://schemas.openxmlformats.org/officeDocument/2006/customXml" ds:itemID="{447D378C-B033-4590-B924-AC2E8003EDE1}">
   <ds:schemaRefs>
     <ds:schemaRef ds:uri="http://schemas.openxmlformats.org/officeDocument/2006/bibliography"/>
   </ds:schemaRefs>

</xml_diff>